<commit_message>
add nps to header
git-svn-id: https://tor.ern.nps.edu/svn/proj/labtainer/trunk@1276 ed162e55-3153-4343-a18d-e086fa355ed4
</commit_message>
<xml_diff>
--- a/labs/sql-inject/docs/sql-inject.docx
+++ b/labs/sql-inject/docs/sql-inject.docx
@@ -32,7 +32,7 @@
                 <wp:positionV relativeFrom="paragraph">
                   <wp:posOffset>153670</wp:posOffset>
                 </wp:positionV>
-                <wp:extent cx="5965190" cy="1637665"/>
+                <wp:extent cx="5965825" cy="2023110"/>
                 <wp:effectExtent l="0" t="0" r="17145" b="20320"/>
                 <wp:wrapNone/>
                 <wp:docPr id="1" name="Text Box 2"/>
@@ -43,7 +43,7 @@
                       <wps:spPr>
                         <a:xfrm>
                           <a:off x="0" y="0"/>
-                          <a:ext cx="5964480" cy="1636920"/>
+                          <a:ext cx="5965200" cy="2022480"/>
                         </a:xfrm>
                         <a:prstGeom prst="rect">
                           <a:avLst/>
@@ -71,12 +71,12 @@
                               <w:pStyle w:val="FrameContents"/>
                               <w:spacing w:before="0" w:after="0"/>
                               <w:rPr>
-                                <w:color w:val="auto"/>
+                                <w:color w:val="00000A"/>
                               </w:rPr>
                             </w:pPr>
                             <w:r>
                               <w:rPr>
-                                <w:color w:val="auto"/>
+                                <w:color w:val="00000A"/>
                               </w:rPr>
                               <w:t>Copyright 2006 - 2016 Wenliang Du, Syracuse University.</w:t>
                             </w:r>
@@ -85,15 +85,25 @@
                             <w:pPr>
                               <w:pStyle w:val="FrameContents"/>
                               <w:spacing w:before="0" w:after="0"/>
-                              <w:rPr>
-                                <w:color w:val="auto"/>
-                              </w:rPr>
+                              <w:rPr/>
                             </w:pPr>
                             <w:r>
                               <w:rPr>
-                                <w:color w:val="auto"/>
+                                <w:color w:val="00000A"/>
                               </w:rPr>
-                              <w:t>The development of this document was partially funded by the National Science Foundation under Award No. 1303306 and 1318814. This work is licensed under a Creative Commons Attribution-Non-Commercial-ShareAlike 4.0 International License. A human-readable summary of (and not a substitute for) the license is the following: You are free to copy and redistribute the material in any medium or format. You must give appropriate credit. If you remix, transform, or build upon the material, you must distribute your contributions under the same license as the original. You may not use the material for commercial purposes.</w:t>
+                              <w:t xml:space="preserve">The development of this document was partially funded by the National Science Foundation under Award No. 1303306 and 1318814. </w:t>
+                            </w:r>
+                            <w:r>
+                              <w:rPr>
+                                <w:color w:val="00000A"/>
+                              </w:rPr>
+                              <w:t xml:space="preserve">This lab was imported into the Labtainer framework by the Naval Postgraduate School, Center for Cybersecurity and Cyber Operations under National Science Foundation Aware No. 1438893.   </w:t>
+                            </w:r>
+                            <w:r>
+                              <w:rPr>
+                                <w:color w:val="00000A"/>
+                              </w:rPr>
+                              <w:t>This work is licensed under a Creative Commons Attribution-Non-Commercial-ShareAlike 4.0 International License. A human-readable summary of (and not a substitute for) the license is the following: You are free to copy and redistribute the material in any medium or format. You must give appropriate credit. If you remix, transform, or build upon the material, you must distribute your contributions under the same license as the original. You may not use the material for commercial purposes.</w:t>
                             </w:r>
                           </w:p>
                         </w:txbxContent>
@@ -109,7 +119,7 @@
           </mc:Choice>
           <mc:Fallback>
             <w:pict>
-              <v:rect id="shape_0" ID="Text Box 2" fillcolor="white" stroked="t" style="position:absolute;margin-left:10.55pt;margin-top:12.1pt;width:469.6pt;height:128.85pt" wp14:anchorId="091DE965">
+              <v:rect id="shape_0" ID="Text Box 2" fillcolor="white" stroked="t" style="position:absolute;margin-left:10.55pt;margin-top:12.1pt;width:469.65pt;height:159.2pt" wp14:anchorId="091DE965">
                 <w10:wrap type="square"/>
                 <v:fill o:detectmouseclick="t" type="solid" color2="black"/>
                 <v:stroke color="black" weight="9360" joinstyle="miter" endcap="flat"/>
@@ -120,12 +130,12 @@
                         <w:pStyle w:val="FrameContents"/>
                         <w:spacing w:before="0" w:after="0"/>
                         <w:rPr>
-                          <w:color w:val="auto"/>
+                          <w:color w:val="00000A"/>
                         </w:rPr>
                       </w:pPr>
                       <w:r>
                         <w:rPr>
-                          <w:color w:val="auto"/>
+                          <w:color w:val="00000A"/>
                         </w:rPr>
                         <w:t>Copyright 2006 - 2016 Wenliang Du, Syracuse University.</w:t>
                       </w:r>
@@ -134,15 +144,25 @@
                       <w:pPr>
                         <w:pStyle w:val="FrameContents"/>
                         <w:spacing w:before="0" w:after="0"/>
-                        <w:rPr>
-                          <w:color w:val="auto"/>
-                        </w:rPr>
+                        <w:rPr/>
                       </w:pPr>
                       <w:r>
                         <w:rPr>
-                          <w:color w:val="auto"/>
+                          <w:color w:val="00000A"/>
                         </w:rPr>
-                        <w:t>The development of this document was partially funded by the National Science Foundation under Award No. 1303306 and 1318814. This work is licensed under a Creative Commons Attribution-Non-Commercial-ShareAlike 4.0 International License. A human-readable summary of (and not a substitute for) the license is the following: You are free to copy and redistribute the material in any medium or format. You must give appropriate credit. If you remix, transform, or build upon the material, you must distribute your contributions under the same license as the original. You may not use the material for commercial purposes.</w:t>
+                        <w:t xml:space="preserve">The development of this document was partially funded by the National Science Foundation under Award No. 1303306 and 1318814. </w:t>
+                      </w:r>
+                      <w:r>
+                        <w:rPr>
+                          <w:color w:val="00000A"/>
+                        </w:rPr>
+                        <w:t xml:space="preserve">This lab was imported into the Labtainer framework by the Naval Postgraduate School, Center for Cybersecurity and Cyber Operations under National Science Foundation Aware No. 1438893.   </w:t>
+                      </w:r>
+                      <w:r>
+                        <w:rPr>
+                          <w:color w:val="00000A"/>
+                        </w:rPr>
+                        <w:t>This work is licensed under a Creative Commons Attribution-Non-Commercial-ShareAlike 4.0 International License. A human-readable summary of (and not a substitute for) the license is the following: You are free to copy and redistribute the material in any medium or format. You must give appropriate credit. If you remix, transform, or build upon the material, you must distribute your contributions under the same license as the original. You may not use the material for commercial purposes.</w:t>
                       </w:r>
                     </w:p>
                   </w:txbxContent>
@@ -394,10 +414,10 @@
         <w:tblStyle w:val="TableGrid"/>
         <w:tblW w:w="9575" w:type="dxa"/>
         <w:jc w:val="left"/>
-        <w:tblInd w:w="0" w:type="dxa"/>
+        <w:tblInd w:w="-5" w:type="dxa"/>
         <w:tblCellMar>
           <w:top w:w="0" w:type="dxa"/>
-          <w:left w:w="108" w:type="dxa"/>
+          <w:left w:w="103" w:type="dxa"/>
           <w:bottom w:w="0" w:type="dxa"/>
           <w:right w:w="108" w:type="dxa"/>
         </w:tblCellMar>
@@ -419,7 +439,7 @@
             <w:tcBorders/>
             <w:shd w:fill="auto" w:val="clear"/>
             <w:tcMar>
-              <w:left w:w="108" w:type="dxa"/>
+              <w:left w:w="103" w:type="dxa"/>
             </w:tcMar>
           </w:tcPr>
           <w:p>
@@ -440,7 +460,7 @@
             <w:tcBorders/>
             <w:shd w:fill="auto" w:val="clear"/>
             <w:tcMar>
-              <w:left w:w="108" w:type="dxa"/>
+              <w:left w:w="103" w:type="dxa"/>
             </w:tcMar>
           </w:tcPr>
           <w:p>
@@ -461,7 +481,7 @@
             <w:tcBorders/>
             <w:shd w:fill="auto" w:val="clear"/>
             <w:tcMar>
-              <w:left w:w="108" w:type="dxa"/>
+              <w:left w:w="103" w:type="dxa"/>
             </w:tcMar>
           </w:tcPr>
           <w:p>
@@ -482,7 +502,7 @@
             <w:tcBorders/>
             <w:shd w:fill="auto" w:val="clear"/>
             <w:tcMar>
-              <w:left w:w="108" w:type="dxa"/>
+              <w:left w:w="103" w:type="dxa"/>
             </w:tcMar>
           </w:tcPr>
           <w:p>
@@ -503,7 +523,7 @@
             <w:tcBorders/>
             <w:shd w:fill="auto" w:val="clear"/>
             <w:tcMar>
-              <w:left w:w="108" w:type="dxa"/>
+              <w:left w:w="103" w:type="dxa"/>
             </w:tcMar>
           </w:tcPr>
           <w:p>
@@ -524,7 +544,7 @@
             <w:tcBorders/>
             <w:shd w:fill="auto" w:val="clear"/>
             <w:tcMar>
-              <w:left w:w="108" w:type="dxa"/>
+              <w:left w:w="103" w:type="dxa"/>
             </w:tcMar>
           </w:tcPr>
           <w:p>
@@ -548,7 +568,7 @@
             <w:tcBorders/>
             <w:shd w:fill="auto" w:val="clear"/>
             <w:tcMar>
-              <w:left w:w="108" w:type="dxa"/>
+              <w:left w:w="103" w:type="dxa"/>
             </w:tcMar>
           </w:tcPr>
           <w:p>
@@ -569,7 +589,7 @@
             <w:tcBorders/>
             <w:shd w:fill="auto" w:val="clear"/>
             <w:tcMar>
-              <w:left w:w="108" w:type="dxa"/>
+              <w:left w:w="103" w:type="dxa"/>
             </w:tcMar>
           </w:tcPr>
           <w:p>
@@ -590,7 +610,7 @@
             <w:tcBorders/>
             <w:shd w:fill="auto" w:val="clear"/>
             <w:tcMar>
-              <w:left w:w="108" w:type="dxa"/>
+              <w:left w:w="103" w:type="dxa"/>
             </w:tcMar>
           </w:tcPr>
           <w:p>
@@ -611,7 +631,7 @@
             <w:tcBorders/>
             <w:shd w:fill="auto" w:val="clear"/>
             <w:tcMar>
-              <w:left w:w="108" w:type="dxa"/>
+              <w:left w:w="103" w:type="dxa"/>
             </w:tcMar>
           </w:tcPr>
           <w:p>
@@ -632,7 +652,7 @@
             <w:tcBorders/>
             <w:shd w:fill="auto" w:val="clear"/>
             <w:tcMar>
-              <w:left w:w="108" w:type="dxa"/>
+              <w:left w:w="103" w:type="dxa"/>
             </w:tcMar>
           </w:tcPr>
           <w:p>
@@ -653,7 +673,7 @@
             <w:tcBorders/>
             <w:shd w:fill="auto" w:val="clear"/>
             <w:tcMar>
-              <w:left w:w="108" w:type="dxa"/>
+              <w:left w:w="103" w:type="dxa"/>
             </w:tcMar>
           </w:tcPr>
           <w:p>
@@ -678,7 +698,7 @@
             <w:tcBorders/>
             <w:shd w:fill="auto" w:val="clear"/>
             <w:tcMar>
-              <w:left w:w="108" w:type="dxa"/>
+              <w:left w:w="103" w:type="dxa"/>
             </w:tcMar>
           </w:tcPr>
           <w:p>
@@ -699,7 +719,7 @@
             <w:tcBorders/>
             <w:shd w:fill="auto" w:val="clear"/>
             <w:tcMar>
-              <w:left w:w="108" w:type="dxa"/>
+              <w:left w:w="103" w:type="dxa"/>
             </w:tcMar>
           </w:tcPr>
           <w:p>
@@ -720,7 +740,7 @@
             <w:tcBorders/>
             <w:shd w:fill="auto" w:val="clear"/>
             <w:tcMar>
-              <w:left w:w="108" w:type="dxa"/>
+              <w:left w:w="103" w:type="dxa"/>
             </w:tcMar>
           </w:tcPr>
           <w:p>
@@ -741,7 +761,7 @@
             <w:tcBorders/>
             <w:shd w:fill="auto" w:val="clear"/>
             <w:tcMar>
-              <w:left w:w="108" w:type="dxa"/>
+              <w:left w:w="103" w:type="dxa"/>
             </w:tcMar>
           </w:tcPr>
           <w:p>
@@ -762,7 +782,7 @@
             <w:tcBorders/>
             <w:shd w:fill="auto" w:val="clear"/>
             <w:tcMar>
-              <w:left w:w="108" w:type="dxa"/>
+              <w:left w:w="103" w:type="dxa"/>
             </w:tcMar>
           </w:tcPr>
           <w:p>
@@ -783,7 +803,7 @@
             <w:tcBorders/>
             <w:shd w:fill="auto" w:val="clear"/>
             <w:tcMar>
-              <w:left w:w="108" w:type="dxa"/>
+              <w:left w:w="103" w:type="dxa"/>
             </w:tcMar>
           </w:tcPr>
           <w:p>
@@ -808,7 +828,7 @@
             <w:tcBorders/>
             <w:shd w:fill="auto" w:val="clear"/>
             <w:tcMar>
-              <w:left w:w="108" w:type="dxa"/>
+              <w:left w:w="103" w:type="dxa"/>
             </w:tcMar>
           </w:tcPr>
           <w:p>
@@ -829,7 +849,7 @@
             <w:tcBorders/>
             <w:shd w:fill="auto" w:val="clear"/>
             <w:tcMar>
-              <w:left w:w="108" w:type="dxa"/>
+              <w:left w:w="103" w:type="dxa"/>
             </w:tcMar>
           </w:tcPr>
           <w:p>
@@ -850,7 +870,7 @@
             <w:tcBorders/>
             <w:shd w:fill="auto" w:val="clear"/>
             <w:tcMar>
-              <w:left w:w="108" w:type="dxa"/>
+              <w:left w:w="103" w:type="dxa"/>
             </w:tcMar>
           </w:tcPr>
           <w:p>
@@ -871,7 +891,7 @@
             <w:tcBorders/>
             <w:shd w:fill="auto" w:val="clear"/>
             <w:tcMar>
-              <w:left w:w="108" w:type="dxa"/>
+              <w:left w:w="103" w:type="dxa"/>
             </w:tcMar>
           </w:tcPr>
           <w:p>
@@ -892,7 +912,7 @@
             <w:tcBorders/>
             <w:shd w:fill="auto" w:val="clear"/>
             <w:tcMar>
-              <w:left w:w="108" w:type="dxa"/>
+              <w:left w:w="103" w:type="dxa"/>
             </w:tcMar>
           </w:tcPr>
           <w:p>
@@ -913,7 +933,7 @@
             <w:tcBorders/>
             <w:shd w:fill="auto" w:val="clear"/>
             <w:tcMar>
-              <w:left w:w="108" w:type="dxa"/>
+              <w:left w:w="103" w:type="dxa"/>
             </w:tcMar>
           </w:tcPr>
           <w:p>
@@ -938,7 +958,7 @@
             <w:tcBorders/>
             <w:shd w:fill="auto" w:val="clear"/>
             <w:tcMar>
-              <w:left w:w="108" w:type="dxa"/>
+              <w:left w:w="103" w:type="dxa"/>
             </w:tcMar>
           </w:tcPr>
           <w:p>
@@ -959,7 +979,7 @@
             <w:tcBorders/>
             <w:shd w:fill="auto" w:val="clear"/>
             <w:tcMar>
-              <w:left w:w="108" w:type="dxa"/>
+              <w:left w:w="103" w:type="dxa"/>
             </w:tcMar>
           </w:tcPr>
           <w:p>
@@ -980,7 +1000,7 @@
             <w:tcBorders/>
             <w:shd w:fill="auto" w:val="clear"/>
             <w:tcMar>
-              <w:left w:w="108" w:type="dxa"/>
+              <w:left w:w="103" w:type="dxa"/>
             </w:tcMar>
           </w:tcPr>
           <w:p>
@@ -1001,7 +1021,7 @@
             <w:tcBorders/>
             <w:shd w:fill="auto" w:val="clear"/>
             <w:tcMar>
-              <w:left w:w="108" w:type="dxa"/>
+              <w:left w:w="103" w:type="dxa"/>
             </w:tcMar>
           </w:tcPr>
           <w:p>
@@ -1022,7 +1042,7 @@
             <w:tcBorders/>
             <w:shd w:fill="auto" w:val="clear"/>
             <w:tcMar>
-              <w:left w:w="108" w:type="dxa"/>
+              <w:left w:w="103" w:type="dxa"/>
             </w:tcMar>
           </w:tcPr>
           <w:p>
@@ -1043,7 +1063,7 @@
             <w:tcBorders/>
             <w:shd w:fill="auto" w:val="clear"/>
             <w:tcMar>
-              <w:left w:w="108" w:type="dxa"/>
+              <w:left w:w="103" w:type="dxa"/>
             </w:tcMar>
           </w:tcPr>
           <w:p>
@@ -1068,7 +1088,7 @@
             <w:tcBorders/>
             <w:shd w:fill="auto" w:val="clear"/>
             <w:tcMar>
-              <w:left w:w="108" w:type="dxa"/>
+              <w:left w:w="103" w:type="dxa"/>
             </w:tcMar>
           </w:tcPr>
           <w:p>
@@ -1089,7 +1109,7 @@
             <w:tcBorders/>
             <w:shd w:fill="auto" w:val="clear"/>
             <w:tcMar>
-              <w:left w:w="108" w:type="dxa"/>
+              <w:left w:w="103" w:type="dxa"/>
             </w:tcMar>
           </w:tcPr>
           <w:p>
@@ -1110,7 +1130,7 @@
             <w:tcBorders/>
             <w:shd w:fill="auto" w:val="clear"/>
             <w:tcMar>
-              <w:left w:w="108" w:type="dxa"/>
+              <w:left w:w="103" w:type="dxa"/>
             </w:tcMar>
           </w:tcPr>
           <w:p>
@@ -1131,7 +1151,7 @@
             <w:tcBorders/>
             <w:shd w:fill="auto" w:val="clear"/>
             <w:tcMar>
-              <w:left w:w="108" w:type="dxa"/>
+              <w:left w:w="103" w:type="dxa"/>
             </w:tcMar>
           </w:tcPr>
           <w:p>
@@ -1152,7 +1172,7 @@
             <w:tcBorders/>
             <w:shd w:fill="auto" w:val="clear"/>
             <w:tcMar>
-              <w:left w:w="108" w:type="dxa"/>
+              <w:left w:w="103" w:type="dxa"/>
             </w:tcMar>
           </w:tcPr>
           <w:p>
@@ -1173,7 +1193,7 @@
             <w:tcBorders/>
             <w:shd w:fill="auto" w:val="clear"/>
             <w:tcMar>
-              <w:left w:w="108" w:type="dxa"/>
+              <w:left w:w="103" w:type="dxa"/>
             </w:tcMar>
           </w:tcPr>
           <w:p>
@@ -1198,7 +1218,7 @@
             <w:tcBorders/>
             <w:shd w:fill="auto" w:val="clear"/>
             <w:tcMar>
-              <w:left w:w="108" w:type="dxa"/>
+              <w:left w:w="103" w:type="dxa"/>
             </w:tcMar>
           </w:tcPr>
           <w:p>
@@ -1219,7 +1239,7 @@
             <w:tcBorders/>
             <w:shd w:fill="auto" w:val="clear"/>
             <w:tcMar>
-              <w:left w:w="108" w:type="dxa"/>
+              <w:left w:w="103" w:type="dxa"/>
             </w:tcMar>
           </w:tcPr>
           <w:p>
@@ -1240,7 +1260,7 @@
             <w:tcBorders/>
             <w:shd w:fill="auto" w:val="clear"/>
             <w:tcMar>
-              <w:left w:w="108" w:type="dxa"/>
+              <w:left w:w="103" w:type="dxa"/>
             </w:tcMar>
           </w:tcPr>
           <w:p>
@@ -1261,7 +1281,7 @@
             <w:tcBorders/>
             <w:shd w:fill="auto" w:val="clear"/>
             <w:tcMar>
-              <w:left w:w="108" w:type="dxa"/>
+              <w:left w:w="103" w:type="dxa"/>
             </w:tcMar>
           </w:tcPr>
           <w:p>
@@ -1282,7 +1302,7 @@
             <w:tcBorders/>
             <w:shd w:fill="auto" w:val="clear"/>
             <w:tcMar>
-              <w:left w:w="108" w:type="dxa"/>
+              <w:left w:w="103" w:type="dxa"/>
             </w:tcMar>
           </w:tcPr>
           <w:p>
@@ -1303,7 +1323,7 @@
             <w:tcBorders/>
             <w:shd w:fill="auto" w:val="clear"/>
             <w:tcMar>
-              <w:left w:w="108" w:type="dxa"/>
+              <w:left w:w="103" w:type="dxa"/>
             </w:tcMar>
           </w:tcPr>
           <w:p>
@@ -1472,10 +1492,10 @@
         <mc:AlternateContent>
           <mc:Choice Requires="wpg">
             <w:drawing>
-              <wp:inline distT="0" distB="0" distL="114300" distR="114300">
-                <wp:extent cx="3677285" cy="2245995"/>
+              <wp:inline distT="0" distB="0" distL="0" distR="0">
+                <wp:extent cx="3677920" cy="2246630"/>
                 <wp:effectExtent l="0" t="0" r="0" b="0"/>
-                <wp:docPr id="3" name="Canvas 1"/>
+                <wp:docPr id="3" name=""/>
                 <a:graphic xmlns:a="http://schemas.openxmlformats.org/drawingml/2006/main">
                   <a:graphicData uri="http://schemas.microsoft.com/office/word/2010/wordprocessingGroup">
                     <wpg:wgp>
@@ -1483,7 +1503,7 @@
                       <wpg:grpSpPr>
                         <a:xfrm>
                           <a:off x="0" y="0"/>
-                          <a:ext cx="3676680" cy="2245320"/>
+                          <a:ext cx="3677400" cy="2246040"/>
                         </a:xfrm>
                       </wpg:grpSpPr>
                       <wps:wsp>
@@ -1491,7 +1511,7 @@
                         <wps:spPr>
                           <a:xfrm>
                             <a:off x="0" y="0"/>
-                            <a:ext cx="3676680" cy="2245320"/>
+                            <a:ext cx="3677400" cy="2246040"/>
                           </a:xfrm>
                           <a:prstGeom prst="rect">
                             <a:avLst/>
@@ -1521,7 +1541,7 @@
                         <pic:spPr>
                           <a:xfrm>
                             <a:off x="0" y="0"/>
-                            <a:ext cx="3642840" cy="2209320"/>
+                            <a:ext cx="3643560" cy="2209680"/>
                           </a:xfrm>
                           <a:prstGeom prst="rect">
                             <a:avLst/>
@@ -1539,13 +1559,13 @@
           </mc:Choice>
           <mc:Fallback>
             <w:pict>
-              <v:group id="shape_0" alt="Canvas 1" editas="canvas" style="margin-left:0pt;margin-top:0pt;width:289.5pt;height:176.8pt" coordorigin="0,0" coordsize="5790,3536">
-                <v:rect id="shape_0" stroked="f" style="position:absolute;left:0;top:0;width:5789;height:3535">
+              <v:group id="shape_0" style="position:absolute;margin-left:0pt;margin-top:0pt;width:289.55pt;height:176.85pt" coordorigin="0,0" coordsize="5791,3537">
+                <v:rect id="shape_0" stroked="f" style="position:absolute;left:0;top:0;width:5790;height:3536">
                   <w10:wrap type="none"/>
                   <v:fill o:detectmouseclick="t" on="false"/>
                   <v:stroke color="#3465a4" joinstyle="round" endcap="flat"/>
                 </v:rect>
-                <v:rect id="shape_0" ID="Picture 2" stroked="f" style="position:absolute;left:0;top:0;width:5736;height:3478">
+                <v:rect id="shape_0" ID="Picture 2" stroked="f" style="position:absolute;left:0;top:0;width:5737;height:3479">
                   <v:imagedata r:id="rId4" o:detectmouseclick="t"/>
                   <w10:wrap type="none"/>
                   <v:stroke color="#3465a4" joinstyle="round" endcap="flat"/>
@@ -2139,10 +2159,10 @@
         <mc:AlternateContent>
           <mc:Choice Requires="wpg">
             <w:drawing>
-              <wp:inline distT="0" distB="0" distL="114300" distR="114300">
-                <wp:extent cx="3603625" cy="3204210"/>
+              <wp:inline distT="0" distB="0" distL="0" distR="0">
+                <wp:extent cx="3604260" cy="3204845"/>
                 <wp:effectExtent l="0" t="0" r="0" b="0"/>
-                <wp:docPr id="4" name="Canvas 3"/>
+                <wp:docPr id="4" name=""/>
                 <a:graphic xmlns:a="http://schemas.openxmlformats.org/drawingml/2006/main">
                   <a:graphicData uri="http://schemas.microsoft.com/office/word/2010/wordprocessingGroup">
                     <wpg:wgp>
@@ -2150,7 +2170,7 @@
                       <wpg:grpSpPr>
                         <a:xfrm>
                           <a:off x="0" y="0"/>
-                          <a:ext cx="3602880" cy="3203640"/>
+                          <a:ext cx="3603600" cy="3204360"/>
                         </a:xfrm>
                       </wpg:grpSpPr>
                       <wps:wsp>
@@ -2158,7 +2178,7 @@
                         <wps:spPr>
                           <a:xfrm>
                             <a:off x="0" y="0"/>
-                            <a:ext cx="3602880" cy="3202920"/>
+                            <a:ext cx="3603600" cy="3203640"/>
                           </a:xfrm>
                           <a:solidFill>
                             <a:srgbClr val="ffffff"/>
@@ -2189,7 +2209,7 @@
                         <pic:spPr>
                           <a:xfrm>
                             <a:off x="0" y="0"/>
-                            <a:ext cx="3567600" cy="3203640"/>
+                            <a:ext cx="3567960" cy="3204360"/>
                           </a:xfrm>
                           <a:prstGeom prst="rect">
                             <a:avLst/>
@@ -2207,8 +2227,8 @@
           </mc:Choice>
           <mc:Fallback>
             <w:pict>
-              <v:group id="shape_0" alt="Canvas 3" editas="canvas" style="margin-left:0pt;margin-top:0pt;width:283.7pt;height:252.25pt" coordorigin="0,0" coordsize="5674,5045">
-                <v:rect id="shape_0" ID="Picture 4" stroked="f" style="position:absolute;left:0;top:0;width:5617;height:5044">
+              <v:group id="shape_0" style="position:absolute;margin-left:0pt;margin-top:0pt;width:283.75pt;height:252.3pt" coordorigin="0,0" coordsize="5675,5046">
+                <v:rect id="shape_0" ID="Picture 4" stroked="f" style="position:absolute;left:0;top:0;width:5618;height:5045">
                   <v:imagedata r:id="rId6" o:detectmouseclick="t"/>
                   <w10:wrap type="none"/>
                   <v:stroke color="#3465a4" joinstyle="round" endcap="flat"/>
@@ -2331,10 +2351,10 @@
         <mc:AlternateContent>
           <mc:Choice Requires="wpg">
             <w:drawing>
-              <wp:inline distT="0" distB="0" distL="114300" distR="114300">
-                <wp:extent cx="4839970" cy="2823210"/>
+              <wp:inline distT="0" distB="0" distL="0" distR="0">
+                <wp:extent cx="4840605" cy="2823845"/>
                 <wp:effectExtent l="0" t="0" r="0" b="0"/>
-                <wp:docPr id="5" name="Canvas 5"/>
+                <wp:docPr id="5" name=""/>
                 <a:graphic xmlns:a="http://schemas.openxmlformats.org/drawingml/2006/main">
                   <a:graphicData uri="http://schemas.microsoft.com/office/word/2010/wordprocessingGroup">
                     <wpg:wgp>
@@ -2342,7 +2362,7 @@
                       <wpg:grpSpPr>
                         <a:xfrm>
                           <a:off x="0" y="0"/>
-                          <a:ext cx="4839480" cy="2822400"/>
+                          <a:ext cx="4839840" cy="2823120"/>
                         </a:xfrm>
                       </wpg:grpSpPr>
                       <wps:wsp>
@@ -2350,7 +2370,7 @@
                         <wps:spPr>
                           <a:xfrm>
                             <a:off x="0" y="0"/>
-                            <a:ext cx="4839480" cy="2822400"/>
+                            <a:ext cx="4839840" cy="2823120"/>
                           </a:xfrm>
                           <a:solidFill>
                             <a:srgbClr val="ffffff"/>
@@ -2381,7 +2401,7 @@
                         <pic:spPr>
                           <a:xfrm>
                             <a:off x="0" y="0"/>
-                            <a:ext cx="4716000" cy="2787120"/>
+                            <a:ext cx="4716720" cy="2787480"/>
                           </a:xfrm>
                           <a:prstGeom prst="rect">
                             <a:avLst/>
@@ -2399,8 +2419,8 @@
           </mc:Choice>
           <mc:Fallback>
             <w:pict>
-              <v:group id="shape_0" alt="Canvas 5" editas="canvas" style="margin-left:0pt;margin-top:0pt;width:381.05pt;height:222.25pt" coordorigin="0,0" coordsize="7621,4445">
-                <v:rect id="shape_0" ID="Picture 6" stroked="f" style="position:absolute;left:0;top:0;width:7426;height:4388">
+              <v:group id="shape_0" style="position:absolute;margin-left:0pt;margin-top:0pt;width:381.1pt;height:222.3pt" coordorigin="0,0" coordsize="7622,4446">
+                <v:rect id="shape_0" ID="Picture 6" stroked="f" style="position:absolute;left:0;top:0;width:7427;height:4389">
                   <v:imagedata r:id="rId7" o:detectmouseclick="t"/>
                   <w10:wrap type="none"/>
                   <v:stroke color="#3465a4" joinstyle="round" endcap="flat"/>
@@ -2975,6 +2995,7 @@
       </w:pPr>
       <w:rPr>
         <w:rFonts w:ascii="Symbol" w:hAnsi="Symbol" w:cs="Symbol" w:hint="default"/>
+        <w:rFonts w:cs="Symbol"/>
       </w:rPr>
     </w:lvl>
     <w:lvl w:ilvl="1">
@@ -3000,6 +3021,7 @@
       </w:pPr>
       <w:rPr>
         <w:rFonts w:ascii="Wingdings" w:hAnsi="Wingdings" w:cs="Wingdings" w:hint="default"/>
+        <w:rFonts w:cs="Wingdings"/>
       </w:rPr>
     </w:lvl>
     <w:lvl w:ilvl="3">
@@ -3012,6 +3034,7 @@
       </w:pPr>
       <w:rPr>
         <w:rFonts w:ascii="Symbol" w:hAnsi="Symbol" w:cs="Symbol" w:hint="default"/>
+        <w:rFonts w:cs="Symbol"/>
       </w:rPr>
     </w:lvl>
     <w:lvl w:ilvl="4">
@@ -3037,6 +3060,7 @@
       </w:pPr>
       <w:rPr>
         <w:rFonts w:ascii="Wingdings" w:hAnsi="Wingdings" w:cs="Wingdings" w:hint="default"/>
+        <w:rFonts w:cs="Wingdings"/>
       </w:rPr>
     </w:lvl>
     <w:lvl w:ilvl="6">
@@ -3049,6 +3073,7 @@
       </w:pPr>
       <w:rPr>
         <w:rFonts w:ascii="Symbol" w:hAnsi="Symbol" w:cs="Symbol" w:hint="default"/>
+        <w:rFonts w:cs="Symbol"/>
       </w:rPr>
     </w:lvl>
     <w:lvl w:ilvl="7">
@@ -3074,6 +3099,7 @@
       </w:pPr>
       <w:rPr>
         <w:rFonts w:ascii="Wingdings" w:hAnsi="Wingdings" w:cs="Wingdings" w:hint="default"/>
+        <w:rFonts w:cs="Wingdings"/>
       </w:rPr>
     </w:lvl>
   </w:abstractNum>
@@ -3297,7 +3323,6 @@
     <w:rPrDefault>
       <w:rPr>
         <w:rFonts w:ascii="Calibri" w:hAnsi="Calibri" w:eastAsia="Calibri" w:cs="" w:asciiTheme="minorHAnsi" w:cstheme="minorBidi" w:eastAsiaTheme="minorHAnsi" w:hAnsiTheme="minorHAnsi"/>
-        <w:sz w:val="22"/>
         <w:szCs w:val="22"/>
         <w:lang w:val="en" w:eastAsia="en-US" w:bidi="ar-SA"/>
       </w:rPr>
@@ -3456,7 +3481,7 @@
     </w:pPr>
     <w:rPr>
       <w:rFonts w:ascii="Calibri" w:hAnsi="Calibri" w:eastAsia="Calibri" w:cs="" w:asciiTheme="minorHAnsi" w:cstheme="minorBidi" w:eastAsiaTheme="minorHAnsi" w:hAnsiTheme="minorHAnsi"/>
-      <w:color w:val="auto"/>
+      <w:color w:val="00000A"/>
       <w:sz w:val="22"/>
       <w:szCs w:val="22"/>
       <w:lang w:val="en" w:eastAsia="en-US" w:bidi="ar-SA"/>
@@ -3611,6 +3636,69 @@
     <w:qFormat/>
     <w:rPr>
       <w:rFonts w:cs="Courier New"/>
+    </w:rPr>
+  </w:style>
+  <w:style w:type="character" w:styleId="ListLabel4">
+    <w:name w:val="ListLabel 4"/>
+    <w:qFormat/>
+    <w:rPr>
+      <w:rFonts w:cs="Symbol"/>
+    </w:rPr>
+  </w:style>
+  <w:style w:type="character" w:styleId="ListLabel5">
+    <w:name w:val="ListLabel 5"/>
+    <w:qFormat/>
+    <w:rPr>
+      <w:rFonts w:cs="Courier New"/>
+    </w:rPr>
+  </w:style>
+  <w:style w:type="character" w:styleId="ListLabel6">
+    <w:name w:val="ListLabel 6"/>
+    <w:qFormat/>
+    <w:rPr>
+      <w:rFonts w:cs="Wingdings"/>
+    </w:rPr>
+  </w:style>
+  <w:style w:type="character" w:styleId="ListLabel7">
+    <w:name w:val="ListLabel 7"/>
+    <w:qFormat/>
+    <w:rPr>
+      <w:rFonts w:cs="Symbol"/>
+    </w:rPr>
+  </w:style>
+  <w:style w:type="character" w:styleId="ListLabel8">
+    <w:name w:val="ListLabel 8"/>
+    <w:qFormat/>
+    <w:rPr>
+      <w:rFonts w:cs="Courier New"/>
+    </w:rPr>
+  </w:style>
+  <w:style w:type="character" w:styleId="ListLabel9">
+    <w:name w:val="ListLabel 9"/>
+    <w:qFormat/>
+    <w:rPr>
+      <w:rFonts w:cs="Wingdings"/>
+    </w:rPr>
+  </w:style>
+  <w:style w:type="character" w:styleId="ListLabel10">
+    <w:name w:val="ListLabel 10"/>
+    <w:qFormat/>
+    <w:rPr>
+      <w:rFonts w:cs="Symbol"/>
+    </w:rPr>
+  </w:style>
+  <w:style w:type="character" w:styleId="ListLabel11">
+    <w:name w:val="ListLabel 11"/>
+    <w:qFormat/>
+    <w:rPr>
+      <w:rFonts w:cs="Courier New"/>
+    </w:rPr>
+  </w:style>
+  <w:style w:type="character" w:styleId="ListLabel12">
+    <w:name w:val="ListLabel 12"/>
+    <w:qFormat/>
+    <w:rPr>
+      <w:rFonts w:cs="Wingdings"/>
     </w:rPr>
   </w:style>
   <w:style w:type="paragraph" w:styleId="Heading">

</xml_diff>

<commit_message>
changed httplive to web developer tools
git-svn-id: https://tor.ern.nps.edu/svn/proj/labtainer/trunk@1281 ed162e55-3153-4343-a18d-e086fa355ed4
</commit_message>
<xml_diff>
--- a/labs/sql-inject/docs/sql-inject.docx
+++ b/labs/sql-inject/docs/sql-inject.docx
@@ -32,7 +32,7 @@
                 <wp:positionV relativeFrom="paragraph">
                   <wp:posOffset>153670</wp:posOffset>
                 </wp:positionV>
-                <wp:extent cx="5965825" cy="2023110"/>
+                <wp:extent cx="5966460" cy="2023745"/>
                 <wp:effectExtent l="0" t="0" r="17145" b="20320"/>
                 <wp:wrapNone/>
                 <wp:docPr id="1" name="Text Box 2"/>
@@ -43,7 +43,7 @@
                       <wps:spPr>
                         <a:xfrm>
                           <a:off x="0" y="0"/>
-                          <a:ext cx="5965200" cy="2022480"/>
+                          <a:ext cx="5965920" cy="2023200"/>
                         </a:xfrm>
                         <a:prstGeom prst="rect">
                           <a:avLst/>
@@ -91,19 +91,7 @@
                               <w:rPr>
                                 <w:color w:val="00000A"/>
                               </w:rPr>
-                              <w:t xml:space="preserve">The development of this document was partially funded by the National Science Foundation under Award No. 1303306 and 1318814. </w:t>
-                            </w:r>
-                            <w:r>
-                              <w:rPr>
-                                <w:color w:val="00000A"/>
-                              </w:rPr>
-                              <w:t xml:space="preserve">This lab was imported into the Labtainer framework by the Naval Postgraduate School, Center for Cybersecurity and Cyber Operations under National Science Foundation Aware No. 1438893.   </w:t>
-                            </w:r>
-                            <w:r>
-                              <w:rPr>
-                                <w:color w:val="00000A"/>
-                              </w:rPr>
-                              <w:t>This work is licensed under a Creative Commons Attribution-Non-Commercial-ShareAlike 4.0 International License. A human-readable summary of (and not a substitute for) the license is the following: You are free to copy and redistribute the material in any medium or format. You must give appropriate credit. If you remix, transform, or build upon the material, you must distribute your contributions under the same license as the original. You may not use the material for commercial purposes.</w:t>
+                              <w:t>The development of this document was partially funded by the National Science Foundation under Award No. 1303306 and 1318814. This lab was imported into the Labtainer framework by the Naval Postgraduate School, Center for Cybersecurity and Cyber Operations under National Science Foundation Aware No. 1438893.   This work is licensed under a Creative Commons Attribution-Non-Commercial-ShareAlike 4.0 International License. A human-readable summary of (and not a substitute for) the license is the following: You are free to copy and redistribute the material in any medium or format. You must give appropriate credit. If you remix, transform, or build upon the material, you must distribute your contributions under the same license as the original. You may not use the material for commercial purposes.</w:t>
                             </w:r>
                           </w:p>
                         </w:txbxContent>
@@ -119,7 +107,7 @@
           </mc:Choice>
           <mc:Fallback>
             <w:pict>
-              <v:rect id="shape_0" ID="Text Box 2" fillcolor="white" stroked="t" style="position:absolute;margin-left:10.55pt;margin-top:12.1pt;width:469.65pt;height:159.2pt" wp14:anchorId="091DE965">
+              <v:rect id="shape_0" ID="Text Box 2" fillcolor="white" stroked="t" style="position:absolute;margin-left:10.55pt;margin-top:12.1pt;width:469.7pt;height:159.25pt" wp14:anchorId="091DE965">
                 <w10:wrap type="square"/>
                 <v:fill o:detectmouseclick="t" type="solid" color2="black"/>
                 <v:stroke color="black" weight="9360" joinstyle="miter" endcap="flat"/>
@@ -150,19 +138,7 @@
                         <w:rPr>
                           <w:color w:val="00000A"/>
                         </w:rPr>
-                        <w:t xml:space="preserve">The development of this document was partially funded by the National Science Foundation under Award No. 1303306 and 1318814. </w:t>
-                      </w:r>
-                      <w:r>
-                        <w:rPr>
-                          <w:color w:val="00000A"/>
-                        </w:rPr>
-                        <w:t xml:space="preserve">This lab was imported into the Labtainer framework by the Naval Postgraduate School, Center for Cybersecurity and Cyber Operations under National Science Foundation Aware No. 1438893.   </w:t>
-                      </w:r>
-                      <w:r>
-                        <w:rPr>
-                          <w:color w:val="00000A"/>
-                        </w:rPr>
-                        <w:t>This work is licensed under a Creative Commons Attribution-Non-Commercial-ShareAlike 4.0 International License. A human-readable summary of (and not a substitute for) the license is the following: You are free to copy and redistribute the material in any medium or format. You must give appropriate credit. If you remix, transform, or build upon the material, you must distribute your contributions under the same license as the original. You may not use the material for commercial purposes.</w:t>
+                        <w:t>The development of this document was partially funded by the National Science Foundation under Award No. 1303306 and 1318814. This lab was imported into the Labtainer framework by the Naval Postgraduate School, Center for Cybersecurity and Cyber Operations under National Science Foundation Aware No. 1438893.   This work is licensed under a Creative Commons Attribution-Non-Commercial-ShareAlike 4.0 International License. A human-readable summary of (and not a substitute for) the license is the following: You are free to copy and redistribute the material in any medium or format. You must give appropriate credit. If you remix, transform, or build upon the material, you must distribute your contributions under the same license as the original. You may not use the material for commercial purposes.</w:t>
                       </w:r>
                     </w:p>
                   </w:txbxContent>
@@ -289,7 +265,15 @@
       </w:pPr>
       <w:r>
         <w:rPr/>
-        <w:t>How to use the virtual machine and Labtainers, Firefox web browser, and the LiveHTTPHeaders extension.</w:t>
+        <w:t xml:space="preserve">How to use the virtual machine and Labtainers, Firefox web browser, and the </w:t>
+      </w:r>
+      <w:r>
+        <w:rPr/>
+        <w:t>Web Developer / Network tools</w:t>
+      </w:r>
+      <w:r>
+        <w:rPr/>
+        <w:t>.</w:t>
       </w:r>
     </w:p>
     <w:p>
@@ -414,10 +398,10 @@
         <w:tblStyle w:val="TableGrid"/>
         <w:tblW w:w="9575" w:type="dxa"/>
         <w:jc w:val="left"/>
-        <w:tblInd w:w="-5" w:type="dxa"/>
+        <w:tblInd w:w="-10" w:type="dxa"/>
         <w:tblCellMar>
           <w:top w:w="0" w:type="dxa"/>
-          <w:left w:w="103" w:type="dxa"/>
+          <w:left w:w="98" w:type="dxa"/>
           <w:bottom w:w="0" w:type="dxa"/>
           <w:right w:w="108" w:type="dxa"/>
         </w:tblCellMar>
@@ -439,7 +423,7 @@
             <w:tcBorders/>
             <w:shd w:fill="auto" w:val="clear"/>
             <w:tcMar>
-              <w:left w:w="103" w:type="dxa"/>
+              <w:left w:w="98" w:type="dxa"/>
             </w:tcMar>
           </w:tcPr>
           <w:p>
@@ -460,7 +444,7 @@
             <w:tcBorders/>
             <w:shd w:fill="auto" w:val="clear"/>
             <w:tcMar>
-              <w:left w:w="103" w:type="dxa"/>
+              <w:left w:w="98" w:type="dxa"/>
             </w:tcMar>
           </w:tcPr>
           <w:p>
@@ -481,7 +465,7 @@
             <w:tcBorders/>
             <w:shd w:fill="auto" w:val="clear"/>
             <w:tcMar>
-              <w:left w:w="103" w:type="dxa"/>
+              <w:left w:w="98" w:type="dxa"/>
             </w:tcMar>
           </w:tcPr>
           <w:p>
@@ -502,7 +486,7 @@
             <w:tcBorders/>
             <w:shd w:fill="auto" w:val="clear"/>
             <w:tcMar>
-              <w:left w:w="103" w:type="dxa"/>
+              <w:left w:w="98" w:type="dxa"/>
             </w:tcMar>
           </w:tcPr>
           <w:p>
@@ -523,7 +507,7 @@
             <w:tcBorders/>
             <w:shd w:fill="auto" w:val="clear"/>
             <w:tcMar>
-              <w:left w:w="103" w:type="dxa"/>
+              <w:left w:w="98" w:type="dxa"/>
             </w:tcMar>
           </w:tcPr>
           <w:p>
@@ -544,7 +528,7 @@
             <w:tcBorders/>
             <w:shd w:fill="auto" w:val="clear"/>
             <w:tcMar>
-              <w:left w:w="103" w:type="dxa"/>
+              <w:left w:w="98" w:type="dxa"/>
             </w:tcMar>
           </w:tcPr>
           <w:p>
@@ -568,7 +552,7 @@
             <w:tcBorders/>
             <w:shd w:fill="auto" w:val="clear"/>
             <w:tcMar>
-              <w:left w:w="103" w:type="dxa"/>
+              <w:left w:w="98" w:type="dxa"/>
             </w:tcMar>
           </w:tcPr>
           <w:p>
@@ -589,7 +573,7 @@
             <w:tcBorders/>
             <w:shd w:fill="auto" w:val="clear"/>
             <w:tcMar>
-              <w:left w:w="103" w:type="dxa"/>
+              <w:left w:w="98" w:type="dxa"/>
             </w:tcMar>
           </w:tcPr>
           <w:p>
@@ -610,7 +594,7 @@
             <w:tcBorders/>
             <w:shd w:fill="auto" w:val="clear"/>
             <w:tcMar>
-              <w:left w:w="103" w:type="dxa"/>
+              <w:left w:w="98" w:type="dxa"/>
             </w:tcMar>
           </w:tcPr>
           <w:p>
@@ -631,7 +615,7 @@
             <w:tcBorders/>
             <w:shd w:fill="auto" w:val="clear"/>
             <w:tcMar>
-              <w:left w:w="103" w:type="dxa"/>
+              <w:left w:w="98" w:type="dxa"/>
             </w:tcMar>
           </w:tcPr>
           <w:p>
@@ -652,7 +636,7 @@
             <w:tcBorders/>
             <w:shd w:fill="auto" w:val="clear"/>
             <w:tcMar>
-              <w:left w:w="103" w:type="dxa"/>
+              <w:left w:w="98" w:type="dxa"/>
             </w:tcMar>
           </w:tcPr>
           <w:p>
@@ -673,7 +657,7 @@
             <w:tcBorders/>
             <w:shd w:fill="auto" w:val="clear"/>
             <w:tcMar>
-              <w:left w:w="103" w:type="dxa"/>
+              <w:left w:w="98" w:type="dxa"/>
             </w:tcMar>
           </w:tcPr>
           <w:p>
@@ -698,7 +682,7 @@
             <w:tcBorders/>
             <w:shd w:fill="auto" w:val="clear"/>
             <w:tcMar>
-              <w:left w:w="103" w:type="dxa"/>
+              <w:left w:w="98" w:type="dxa"/>
             </w:tcMar>
           </w:tcPr>
           <w:p>
@@ -719,7 +703,7 @@
             <w:tcBorders/>
             <w:shd w:fill="auto" w:val="clear"/>
             <w:tcMar>
-              <w:left w:w="103" w:type="dxa"/>
+              <w:left w:w="98" w:type="dxa"/>
             </w:tcMar>
           </w:tcPr>
           <w:p>
@@ -740,7 +724,7 @@
             <w:tcBorders/>
             <w:shd w:fill="auto" w:val="clear"/>
             <w:tcMar>
-              <w:left w:w="103" w:type="dxa"/>
+              <w:left w:w="98" w:type="dxa"/>
             </w:tcMar>
           </w:tcPr>
           <w:p>
@@ -761,7 +745,7 @@
             <w:tcBorders/>
             <w:shd w:fill="auto" w:val="clear"/>
             <w:tcMar>
-              <w:left w:w="103" w:type="dxa"/>
+              <w:left w:w="98" w:type="dxa"/>
             </w:tcMar>
           </w:tcPr>
           <w:p>
@@ -782,7 +766,7 @@
             <w:tcBorders/>
             <w:shd w:fill="auto" w:val="clear"/>
             <w:tcMar>
-              <w:left w:w="103" w:type="dxa"/>
+              <w:left w:w="98" w:type="dxa"/>
             </w:tcMar>
           </w:tcPr>
           <w:p>
@@ -803,7 +787,7 @@
             <w:tcBorders/>
             <w:shd w:fill="auto" w:val="clear"/>
             <w:tcMar>
-              <w:left w:w="103" w:type="dxa"/>
+              <w:left w:w="98" w:type="dxa"/>
             </w:tcMar>
           </w:tcPr>
           <w:p>
@@ -828,7 +812,7 @@
             <w:tcBorders/>
             <w:shd w:fill="auto" w:val="clear"/>
             <w:tcMar>
-              <w:left w:w="103" w:type="dxa"/>
+              <w:left w:w="98" w:type="dxa"/>
             </w:tcMar>
           </w:tcPr>
           <w:p>
@@ -849,7 +833,7 @@
             <w:tcBorders/>
             <w:shd w:fill="auto" w:val="clear"/>
             <w:tcMar>
-              <w:left w:w="103" w:type="dxa"/>
+              <w:left w:w="98" w:type="dxa"/>
             </w:tcMar>
           </w:tcPr>
           <w:p>
@@ -870,7 +854,7 @@
             <w:tcBorders/>
             <w:shd w:fill="auto" w:val="clear"/>
             <w:tcMar>
-              <w:left w:w="103" w:type="dxa"/>
+              <w:left w:w="98" w:type="dxa"/>
             </w:tcMar>
           </w:tcPr>
           <w:p>
@@ -891,7 +875,7 @@
             <w:tcBorders/>
             <w:shd w:fill="auto" w:val="clear"/>
             <w:tcMar>
-              <w:left w:w="103" w:type="dxa"/>
+              <w:left w:w="98" w:type="dxa"/>
             </w:tcMar>
           </w:tcPr>
           <w:p>
@@ -912,7 +896,7 @@
             <w:tcBorders/>
             <w:shd w:fill="auto" w:val="clear"/>
             <w:tcMar>
-              <w:left w:w="103" w:type="dxa"/>
+              <w:left w:w="98" w:type="dxa"/>
             </w:tcMar>
           </w:tcPr>
           <w:p>
@@ -933,7 +917,7 @@
             <w:tcBorders/>
             <w:shd w:fill="auto" w:val="clear"/>
             <w:tcMar>
-              <w:left w:w="103" w:type="dxa"/>
+              <w:left w:w="98" w:type="dxa"/>
             </w:tcMar>
           </w:tcPr>
           <w:p>
@@ -958,7 +942,7 @@
             <w:tcBorders/>
             <w:shd w:fill="auto" w:val="clear"/>
             <w:tcMar>
-              <w:left w:w="103" w:type="dxa"/>
+              <w:left w:w="98" w:type="dxa"/>
             </w:tcMar>
           </w:tcPr>
           <w:p>
@@ -979,7 +963,7 @@
             <w:tcBorders/>
             <w:shd w:fill="auto" w:val="clear"/>
             <w:tcMar>
-              <w:left w:w="103" w:type="dxa"/>
+              <w:left w:w="98" w:type="dxa"/>
             </w:tcMar>
           </w:tcPr>
           <w:p>
@@ -1000,7 +984,7 @@
             <w:tcBorders/>
             <w:shd w:fill="auto" w:val="clear"/>
             <w:tcMar>
-              <w:left w:w="103" w:type="dxa"/>
+              <w:left w:w="98" w:type="dxa"/>
             </w:tcMar>
           </w:tcPr>
           <w:p>
@@ -1021,7 +1005,7 @@
             <w:tcBorders/>
             <w:shd w:fill="auto" w:val="clear"/>
             <w:tcMar>
-              <w:left w:w="103" w:type="dxa"/>
+              <w:left w:w="98" w:type="dxa"/>
             </w:tcMar>
           </w:tcPr>
           <w:p>
@@ -1042,7 +1026,7 @@
             <w:tcBorders/>
             <w:shd w:fill="auto" w:val="clear"/>
             <w:tcMar>
-              <w:left w:w="103" w:type="dxa"/>
+              <w:left w:w="98" w:type="dxa"/>
             </w:tcMar>
           </w:tcPr>
           <w:p>
@@ -1063,7 +1047,7 @@
             <w:tcBorders/>
             <w:shd w:fill="auto" w:val="clear"/>
             <w:tcMar>
-              <w:left w:w="103" w:type="dxa"/>
+              <w:left w:w="98" w:type="dxa"/>
             </w:tcMar>
           </w:tcPr>
           <w:p>
@@ -1088,7 +1072,7 @@
             <w:tcBorders/>
             <w:shd w:fill="auto" w:val="clear"/>
             <w:tcMar>
-              <w:left w:w="103" w:type="dxa"/>
+              <w:left w:w="98" w:type="dxa"/>
             </w:tcMar>
           </w:tcPr>
           <w:p>
@@ -1109,7 +1093,7 @@
             <w:tcBorders/>
             <w:shd w:fill="auto" w:val="clear"/>
             <w:tcMar>
-              <w:left w:w="103" w:type="dxa"/>
+              <w:left w:w="98" w:type="dxa"/>
             </w:tcMar>
           </w:tcPr>
           <w:p>
@@ -1130,7 +1114,7 @@
             <w:tcBorders/>
             <w:shd w:fill="auto" w:val="clear"/>
             <w:tcMar>
-              <w:left w:w="103" w:type="dxa"/>
+              <w:left w:w="98" w:type="dxa"/>
             </w:tcMar>
           </w:tcPr>
           <w:p>
@@ -1151,7 +1135,7 @@
             <w:tcBorders/>
             <w:shd w:fill="auto" w:val="clear"/>
             <w:tcMar>
-              <w:left w:w="103" w:type="dxa"/>
+              <w:left w:w="98" w:type="dxa"/>
             </w:tcMar>
           </w:tcPr>
           <w:p>
@@ -1172,7 +1156,7 @@
             <w:tcBorders/>
             <w:shd w:fill="auto" w:val="clear"/>
             <w:tcMar>
-              <w:left w:w="103" w:type="dxa"/>
+              <w:left w:w="98" w:type="dxa"/>
             </w:tcMar>
           </w:tcPr>
           <w:p>
@@ -1193,7 +1177,7 @@
             <w:tcBorders/>
             <w:shd w:fill="auto" w:val="clear"/>
             <w:tcMar>
-              <w:left w:w="103" w:type="dxa"/>
+              <w:left w:w="98" w:type="dxa"/>
             </w:tcMar>
           </w:tcPr>
           <w:p>
@@ -1218,7 +1202,7 @@
             <w:tcBorders/>
             <w:shd w:fill="auto" w:val="clear"/>
             <w:tcMar>
-              <w:left w:w="103" w:type="dxa"/>
+              <w:left w:w="98" w:type="dxa"/>
             </w:tcMar>
           </w:tcPr>
           <w:p>
@@ -1239,7 +1223,7 @@
             <w:tcBorders/>
             <w:shd w:fill="auto" w:val="clear"/>
             <w:tcMar>
-              <w:left w:w="103" w:type="dxa"/>
+              <w:left w:w="98" w:type="dxa"/>
             </w:tcMar>
           </w:tcPr>
           <w:p>
@@ -1260,7 +1244,7 @@
             <w:tcBorders/>
             <w:shd w:fill="auto" w:val="clear"/>
             <w:tcMar>
-              <w:left w:w="103" w:type="dxa"/>
+              <w:left w:w="98" w:type="dxa"/>
             </w:tcMar>
           </w:tcPr>
           <w:p>
@@ -1281,7 +1265,7 @@
             <w:tcBorders/>
             <w:shd w:fill="auto" w:val="clear"/>
             <w:tcMar>
-              <w:left w:w="103" w:type="dxa"/>
+              <w:left w:w="98" w:type="dxa"/>
             </w:tcMar>
           </w:tcPr>
           <w:p>
@@ -1302,7 +1286,7 @@
             <w:tcBorders/>
             <w:shd w:fill="auto" w:val="clear"/>
             <w:tcMar>
-              <w:left w:w="103" w:type="dxa"/>
+              <w:left w:w="98" w:type="dxa"/>
             </w:tcMar>
           </w:tcPr>
           <w:p>
@@ -1323,7 +1307,7 @@
             <w:tcBorders/>
             <w:shd w:fill="auto" w:val="clear"/>
             <w:tcMar>
-              <w:left w:w="103" w:type="dxa"/>
+              <w:left w:w="98" w:type="dxa"/>
             </w:tcMar>
           </w:tcPr>
           <w:p>
@@ -1493,7 +1477,7 @@
           <mc:Choice Requires="wpg">
             <w:drawing>
               <wp:inline distT="0" distB="0" distL="0" distR="0">
-                <wp:extent cx="3677920" cy="2246630"/>
+                <wp:extent cx="3678555" cy="2247265"/>
                 <wp:effectExtent l="0" t="0" r="0" b="0"/>
                 <wp:docPr id="3" name=""/>
                 <a:graphic xmlns:a="http://schemas.openxmlformats.org/drawingml/2006/main">
@@ -1503,7 +1487,7 @@
                       <wpg:grpSpPr>
                         <a:xfrm>
                           <a:off x="0" y="0"/>
-                          <a:ext cx="3677400" cy="2246040"/>
+                          <a:ext cx="3677760" cy="2246760"/>
                         </a:xfrm>
                       </wpg:grpSpPr>
                       <wps:wsp>
@@ -1511,7 +1495,7 @@
                         <wps:spPr>
                           <a:xfrm>
                             <a:off x="0" y="0"/>
-                            <a:ext cx="3677400" cy="2246040"/>
+                            <a:ext cx="3677760" cy="2246760"/>
                           </a:xfrm>
                           <a:prstGeom prst="rect">
                             <a:avLst/>
@@ -1541,7 +1525,7 @@
                         <pic:spPr>
                           <a:xfrm>
                             <a:off x="0" y="0"/>
-                            <a:ext cx="3643560" cy="2209680"/>
+                            <a:ext cx="3644280" cy="2210400"/>
                           </a:xfrm>
                           <a:prstGeom prst="rect">
                             <a:avLst/>
@@ -1559,13 +1543,13 @@
           </mc:Choice>
           <mc:Fallback>
             <w:pict>
-              <v:group id="shape_0" style="position:absolute;margin-left:0pt;margin-top:0pt;width:289.55pt;height:176.85pt" coordorigin="0,0" coordsize="5791,3537">
-                <v:rect id="shape_0" stroked="f" style="position:absolute;left:0;top:0;width:5790;height:3536">
+              <v:group id="shape_0" style="position:absolute;margin-left:0pt;margin-top:0pt;width:289.6pt;height:176.9pt" coordorigin="0,0" coordsize="5792,3538">
+                <v:rect id="shape_0" stroked="f" style="position:absolute;left:0;top:0;width:5791;height:3537">
                   <w10:wrap type="none"/>
                   <v:fill o:detectmouseclick="t" on="false"/>
                   <v:stroke color="#3465a4" joinstyle="round" endcap="flat"/>
                 </v:rect>
-                <v:rect id="shape_0" ID="Picture 2" stroked="f" style="position:absolute;left:0;top:0;width:5737;height:3479">
+                <v:rect id="shape_0" ID="Picture 2" stroked="f" style="position:absolute;left:0;top:0;width:5738;height:3480">
                   <v:imagedata r:id="rId4" o:detectmouseclick="t"/>
                   <w10:wrap type="none"/>
                   <v:stroke color="#3465a4" joinstyle="round" endcap="flat"/>
@@ -2160,7 +2144,7 @@
           <mc:Choice Requires="wpg">
             <w:drawing>
               <wp:inline distT="0" distB="0" distL="0" distR="0">
-                <wp:extent cx="3604260" cy="3204845"/>
+                <wp:extent cx="3604895" cy="3205480"/>
                 <wp:effectExtent l="0" t="0" r="0" b="0"/>
                 <wp:docPr id="4" name=""/>
                 <a:graphic xmlns:a="http://schemas.openxmlformats.org/drawingml/2006/main">
@@ -2170,7 +2154,7 @@
                       <wpg:grpSpPr>
                         <a:xfrm>
                           <a:off x="0" y="0"/>
-                          <a:ext cx="3603600" cy="3204360"/>
+                          <a:ext cx="3604320" cy="3204720"/>
                         </a:xfrm>
                       </wpg:grpSpPr>
                       <wps:wsp>
@@ -2178,7 +2162,7 @@
                         <wps:spPr>
                           <a:xfrm>
                             <a:off x="0" y="0"/>
-                            <a:ext cx="3603600" cy="3203640"/>
+                            <a:ext cx="3604320" cy="3204360"/>
                           </a:xfrm>
                           <a:solidFill>
                             <a:srgbClr val="ffffff"/>
@@ -2209,7 +2193,7 @@
                         <pic:spPr>
                           <a:xfrm>
                             <a:off x="0" y="0"/>
-                            <a:ext cx="3567960" cy="3204360"/>
+                            <a:ext cx="3568680" cy="3204720"/>
                           </a:xfrm>
                           <a:prstGeom prst="rect">
                             <a:avLst/>
@@ -2227,8 +2211,8 @@
           </mc:Choice>
           <mc:Fallback>
             <w:pict>
-              <v:group id="shape_0" style="position:absolute;margin-left:0pt;margin-top:0pt;width:283.75pt;height:252.3pt" coordorigin="0,0" coordsize="5675,5046">
-                <v:rect id="shape_0" ID="Picture 4" stroked="f" style="position:absolute;left:0;top:0;width:5618;height:5045">
+              <v:group id="shape_0" style="position:absolute;margin-left:0pt;margin-top:0pt;width:283.8pt;height:252.35pt" coordorigin="0,0" coordsize="5676,5047">
+                <v:rect id="shape_0" ID="Picture 4" stroked="f" style="position:absolute;left:0;top:0;width:5619;height:5046">
                   <v:imagedata r:id="rId6" o:detectmouseclick="t"/>
                   <w10:wrap type="none"/>
                   <v:stroke color="#3465a4" joinstyle="round" endcap="flat"/>
@@ -2352,7 +2336,7 @@
           <mc:Choice Requires="wpg">
             <w:drawing>
               <wp:inline distT="0" distB="0" distL="0" distR="0">
-                <wp:extent cx="4840605" cy="2823845"/>
+                <wp:extent cx="4841240" cy="2824480"/>
                 <wp:effectExtent l="0" t="0" r="0" b="0"/>
                 <wp:docPr id="5" name=""/>
                 <a:graphic xmlns:a="http://schemas.openxmlformats.org/drawingml/2006/main">
@@ -2362,7 +2346,7 @@
                       <wpg:grpSpPr>
                         <a:xfrm>
                           <a:off x="0" y="0"/>
-                          <a:ext cx="4839840" cy="2823120"/>
+                          <a:ext cx="4840560" cy="2823840"/>
                         </a:xfrm>
                       </wpg:grpSpPr>
                       <wps:wsp>
@@ -2370,7 +2354,7 @@
                         <wps:spPr>
                           <a:xfrm>
                             <a:off x="0" y="0"/>
-                            <a:ext cx="4839840" cy="2823120"/>
+                            <a:ext cx="4840560" cy="2823840"/>
                           </a:xfrm>
                           <a:solidFill>
                             <a:srgbClr val="ffffff"/>
@@ -2401,7 +2385,7 @@
                         <pic:spPr>
                           <a:xfrm>
                             <a:off x="0" y="0"/>
-                            <a:ext cx="4716720" cy="2787480"/>
+                            <a:ext cx="4717440" cy="2788200"/>
                           </a:xfrm>
                           <a:prstGeom prst="rect">
                             <a:avLst/>
@@ -2419,8 +2403,8 @@
           </mc:Choice>
           <mc:Fallback>
             <w:pict>
-              <v:group id="shape_0" style="position:absolute;margin-left:0pt;margin-top:0pt;width:381.1pt;height:222.3pt" coordorigin="0,0" coordsize="7622,4446">
-                <v:rect id="shape_0" ID="Picture 6" stroked="f" style="position:absolute;left:0;top:0;width:7427;height:4389">
+              <v:group id="shape_0" style="position:absolute;margin-left:0pt;margin-top:0pt;width:381.15pt;height:222.35pt" coordorigin="0,0" coordsize="7623,4447">
+                <v:rect id="shape_0" ID="Picture 6" stroked="f" style="position:absolute;left:0;top:0;width:7428;height:4390">
                   <v:imagedata r:id="rId7" o:detectmouseclick="t"/>
                   <w10:wrap type="none"/>
                   <v:stroke color="#3465a4" joinstyle="round" endcap="flat"/>
@@ -3696,6 +3680,69 @@
   </w:style>
   <w:style w:type="character" w:styleId="ListLabel12">
     <w:name w:val="ListLabel 12"/>
+    <w:qFormat/>
+    <w:rPr>
+      <w:rFonts w:cs="Wingdings"/>
+    </w:rPr>
+  </w:style>
+  <w:style w:type="character" w:styleId="ListLabel13">
+    <w:name w:val="ListLabel 13"/>
+    <w:qFormat/>
+    <w:rPr>
+      <w:rFonts w:cs="Symbol"/>
+    </w:rPr>
+  </w:style>
+  <w:style w:type="character" w:styleId="ListLabel14">
+    <w:name w:val="ListLabel 14"/>
+    <w:qFormat/>
+    <w:rPr>
+      <w:rFonts w:cs="Courier New"/>
+    </w:rPr>
+  </w:style>
+  <w:style w:type="character" w:styleId="ListLabel15">
+    <w:name w:val="ListLabel 15"/>
+    <w:qFormat/>
+    <w:rPr>
+      <w:rFonts w:cs="Wingdings"/>
+    </w:rPr>
+  </w:style>
+  <w:style w:type="character" w:styleId="ListLabel16">
+    <w:name w:val="ListLabel 16"/>
+    <w:qFormat/>
+    <w:rPr>
+      <w:rFonts w:cs="Symbol"/>
+    </w:rPr>
+  </w:style>
+  <w:style w:type="character" w:styleId="ListLabel17">
+    <w:name w:val="ListLabel 17"/>
+    <w:qFormat/>
+    <w:rPr>
+      <w:rFonts w:cs="Courier New"/>
+    </w:rPr>
+  </w:style>
+  <w:style w:type="character" w:styleId="ListLabel18">
+    <w:name w:val="ListLabel 18"/>
+    <w:qFormat/>
+    <w:rPr>
+      <w:rFonts w:cs="Wingdings"/>
+    </w:rPr>
+  </w:style>
+  <w:style w:type="character" w:styleId="ListLabel19">
+    <w:name w:val="ListLabel 19"/>
+    <w:qFormat/>
+    <w:rPr>
+      <w:rFonts w:cs="Symbol"/>
+    </w:rPr>
+  </w:style>
+  <w:style w:type="character" w:styleId="ListLabel20">
+    <w:name w:val="ListLabel 20"/>
+    <w:qFormat/>
+    <w:rPr>
+      <w:rFonts w:cs="Courier New"/>
+    </w:rPr>
+  </w:style>
+  <w:style w:type="character" w:styleId="ListLabel21">
+    <w:name w:val="ListLabel 21"/>
     <w:qFormat/>
     <w:rPr>
       <w:rFonts w:cs="Wingdings"/>

</xml_diff>